<commit_message>
plotting and splitting the data to train it
</commit_message>
<xml_diff>
--- a/written_responses.docx
+++ b/written_responses.docx
@@ -84,13 +84,7 @@
         </w:tabs>
       </w:pPr>
       <w:r>
-        <w:t xml:space="preserve">In you written response </w:t>
-      </w:r>
-      <w:r>
-        <w:t>writes</w:t>
-      </w:r>
-      <w:r>
-        <w:t xml:space="preserve"> a paragraph explaining your findings about each column.</w:t>
+        <w:t>In you written response writes a paragraph explaining your findings about each column.</w:t>
       </w:r>
     </w:p>
     <w:p>
@@ -125,6 +119,219 @@
           <w:tab w:val="left" w:pos="972"/>
         </w:tabs>
       </w:pPr>
+    </w:p>
+    <w:p>
+      <w:pPr>
+        <w:pStyle w:val="ListParagraph"/>
+        <w:numPr>
+          <w:ilvl w:val="0"/>
+          <w:numId w:val="1"/>
+        </w:numPr>
+        <w:tabs>
+          <w:tab w:val="left" w:pos="972"/>
+        </w:tabs>
+      </w:pPr>
+      <w:r>
+        <w:t>what are the key insights and findings from the plots</w:t>
+      </w:r>
+    </w:p>
+    <w:p>
+      <w:pPr>
+        <w:tabs>
+          <w:tab w:val="left" w:pos="972"/>
+        </w:tabs>
+        <w:ind w:left="360"/>
+        <w:jc w:val="center"/>
+      </w:pPr>
+      <w:r>
+        <w:drawing>
+          <wp:inline distT="0" distB="0" distL="0" distR="0" wp14:anchorId="0FAB3248" wp14:editId="331182BA">
+            <wp:extent cx="5048250" cy="2578059"/>
+            <wp:effectExtent l="0" t="0" r="0" b="0"/>
+            <wp:docPr id="719514385" name="Picture 1" descr="A graph of different colors&#10;&#10;AI-generated content may be incorrect."/>
+            <wp:cNvGraphicFramePr>
+              <a:graphicFrameLocks xmlns:a="http://schemas.openxmlformats.org/drawingml/2006/main" noChangeAspect="1"/>
+            </wp:cNvGraphicFramePr>
+            <a:graphic xmlns:a="http://schemas.openxmlformats.org/drawingml/2006/main">
+              <a:graphicData uri="http://schemas.openxmlformats.org/drawingml/2006/picture">
+                <pic:pic xmlns:pic="http://schemas.openxmlformats.org/drawingml/2006/picture">
+                  <pic:nvPicPr>
+                    <pic:cNvPr id="719514385" name="Picture 1" descr="A graph of different colors&#10;&#10;AI-generated content may be incorrect."/>
+                    <pic:cNvPicPr/>
+                  </pic:nvPicPr>
+                  <pic:blipFill>
+                    <a:blip r:embed="rId5"/>
+                    <a:stretch>
+                      <a:fillRect/>
+                    </a:stretch>
+                  </pic:blipFill>
+                  <pic:spPr>
+                    <a:xfrm>
+                      <a:off x="0" y="0"/>
+                      <a:ext cx="5053427" cy="2580703"/>
+                    </a:xfrm>
+                    <a:prstGeom prst="rect">
+                      <a:avLst/>
+                    </a:prstGeom>
+                  </pic:spPr>
+                </pic:pic>
+              </a:graphicData>
+            </a:graphic>
+          </wp:inline>
+        </w:drawing>
+      </w:r>
+    </w:p>
+    <w:p>
+      <w:pPr>
+        <w:tabs>
+          <w:tab w:val="left" w:pos="972"/>
+        </w:tabs>
+        <w:ind w:left="360"/>
+      </w:pPr>
+      <w:r>
+        <w:t>This bar chart represents the distribution of the classes in this case the 10 columns in the dataset, the similar values of each features means that there are no missing values or imbalances, The different color represent the different categories, providing a different distinction</w:t>
+      </w:r>
+      <w:r>
+        <w:t xml:space="preserve"> </w:t>
+      </w:r>
+    </w:p>
+    <w:p>
+      <w:pPr>
+        <w:tabs>
+          <w:tab w:val="left" w:pos="972"/>
+        </w:tabs>
+        <w:ind w:left="360"/>
+        <w:jc w:val="center"/>
+      </w:pPr>
+      <w:r>
+        <w:lastRenderedPageBreak/>
+        <w:drawing>
+          <wp:inline distT="0" distB="0" distL="0" distR="0" wp14:anchorId="526B53EB" wp14:editId="2E8E05F5">
+            <wp:extent cx="4946801" cy="2533650"/>
+            <wp:effectExtent l="0" t="0" r="6350" b="0"/>
+            <wp:docPr id="1365668219" name="Picture 1" descr="A graph of a number of bars&#10;&#10;AI-generated content may be incorrect."/>
+            <wp:cNvGraphicFramePr>
+              <a:graphicFrameLocks xmlns:a="http://schemas.openxmlformats.org/drawingml/2006/main" noChangeAspect="1"/>
+            </wp:cNvGraphicFramePr>
+            <a:graphic xmlns:a="http://schemas.openxmlformats.org/drawingml/2006/main">
+              <a:graphicData uri="http://schemas.openxmlformats.org/drawingml/2006/picture">
+                <pic:pic xmlns:pic="http://schemas.openxmlformats.org/drawingml/2006/picture">
+                  <pic:nvPicPr>
+                    <pic:cNvPr id="1365668219" name="Picture 1" descr="A graph of a number of bars&#10;&#10;AI-generated content may be incorrect."/>
+                    <pic:cNvPicPr/>
+                  </pic:nvPicPr>
+                  <pic:blipFill>
+                    <a:blip r:embed="rId6"/>
+                    <a:stretch>
+                      <a:fillRect/>
+                    </a:stretch>
+                  </pic:blipFill>
+                  <pic:spPr>
+                    <a:xfrm>
+                      <a:off x="0" y="0"/>
+                      <a:ext cx="4951369" cy="2535990"/>
+                    </a:xfrm>
+                    <a:prstGeom prst="rect">
+                      <a:avLst/>
+                    </a:prstGeom>
+                  </pic:spPr>
+                </pic:pic>
+              </a:graphicData>
+            </a:graphic>
+          </wp:inline>
+        </w:drawing>
+      </w:r>
+    </w:p>
+    <w:p>
+      <w:pPr>
+        <w:tabs>
+          <w:tab w:val="left" w:pos="972"/>
+        </w:tabs>
+      </w:pPr>
+      <w:r>
+        <w:t>This histogram displays the distribution of the Bare Nuclei Class, this one is highly right-skewed, so, most of the values are concentrated on the lower end (between 1 and 2), the there Is another increase in the 10, suggesting there is high amount of bare nuclei values which may correlate with malignant tumors, the rest of the values are imbalanced, indicating there are few bare nuclei counts.</w:t>
+      </w:r>
+    </w:p>
+    <w:p>
+      <w:pPr>
+        <w:tabs>
+          <w:tab w:val="left" w:pos="972"/>
+        </w:tabs>
+      </w:pPr>
+    </w:p>
+    <w:p>
+      <w:pPr>
+        <w:tabs>
+          <w:tab w:val="left" w:pos="972"/>
+        </w:tabs>
+      </w:pPr>
+      <w:r>
+        <w:drawing>
+          <wp:inline distT="0" distB="0" distL="0" distR="0" wp14:anchorId="72F8E5C5" wp14:editId="7F9E7E03">
+            <wp:extent cx="5943600" cy="3319780"/>
+            <wp:effectExtent l="0" t="0" r="0" b="0"/>
+            <wp:docPr id="866029426" name="Picture 1" descr="A screenshot of a computer screen&#10;&#10;AI-generated content may be incorrect."/>
+            <wp:cNvGraphicFramePr>
+              <a:graphicFrameLocks xmlns:a="http://schemas.openxmlformats.org/drawingml/2006/main" noChangeAspect="1"/>
+            </wp:cNvGraphicFramePr>
+            <a:graphic xmlns:a="http://schemas.openxmlformats.org/drawingml/2006/main">
+              <a:graphicData uri="http://schemas.openxmlformats.org/drawingml/2006/picture">
+                <pic:pic xmlns:pic="http://schemas.openxmlformats.org/drawingml/2006/picture">
+                  <pic:nvPicPr>
+                    <pic:cNvPr id="866029426" name="Picture 1" descr="A screenshot of a computer screen&#10;&#10;AI-generated content may be incorrect."/>
+                    <pic:cNvPicPr/>
+                  </pic:nvPicPr>
+                  <pic:blipFill>
+                    <a:blip r:embed="rId7"/>
+                    <a:stretch>
+                      <a:fillRect/>
+                    </a:stretch>
+                  </pic:blipFill>
+                  <pic:spPr>
+                    <a:xfrm>
+                      <a:off x="0" y="0"/>
+                      <a:ext cx="5943600" cy="3319780"/>
+                    </a:xfrm>
+                    <a:prstGeom prst="rect">
+                      <a:avLst/>
+                    </a:prstGeom>
+                  </pic:spPr>
+                </pic:pic>
+              </a:graphicData>
+            </a:graphic>
+          </wp:inline>
+        </w:drawing>
+      </w:r>
+    </w:p>
+    <w:p>
+      <w:pPr>
+        <w:tabs>
+          <w:tab w:val="left" w:pos="972"/>
+        </w:tabs>
+      </w:pPr>
+      <w:r>
+        <w:t xml:space="preserve">Finally, this graph </w:t>
+      </w:r>
+      <w:r>
+        <w:t>represents</w:t>
+      </w:r>
+      <w:r>
+        <w:t xml:space="preserve"> the distribution of the classes in the dataset, where: Class 2 = Benign Tumors and Class</w:t>
+      </w:r>
+      <w:r>
+        <w:t xml:space="preserve"> 4 = Malign Tumors.</w:t>
+      </w:r>
+    </w:p>
+    <w:p>
+      <w:pPr>
+        <w:tabs>
+          <w:tab w:val="left" w:pos="972"/>
+        </w:tabs>
+      </w:pPr>
+      <w:r>
+        <w:lastRenderedPageBreak/>
+        <w:t>In this graph we can observe that there is a high count in Benign Tumors than Malign ones.</w:t>
+      </w:r>
     </w:p>
     <w:sectPr>
       <w:pgSz w:w="12240" w:h="15840"/>

</xml_diff>

<commit_message>
SVM with different classifiers as Linear, rbf, poly, sigmoid
</commit_message>
<xml_diff>
--- a/written_responses.docx
+++ b/written_responses.docx
@@ -331,6 +331,256 @@
       <w:r>
         <w:lastRenderedPageBreak/>
         <w:t>In this graph we can observe that there is a high count in Benign Tumors than Malign ones.</w:t>
+      </w:r>
+    </w:p>
+    <w:p>
+      <w:pPr>
+        <w:tabs>
+          <w:tab w:val="left" w:pos="972"/>
+        </w:tabs>
+      </w:pPr>
+    </w:p>
+    <w:p>
+      <w:pPr>
+        <w:pStyle w:val="ListParagraph"/>
+        <w:numPr>
+          <w:ilvl w:val="0"/>
+          <w:numId w:val="1"/>
+        </w:numPr>
+        <w:tabs>
+          <w:tab w:val="left" w:pos="972"/>
+        </w:tabs>
+      </w:pPr>
+      <w:r>
+        <w:t xml:space="preserve">Print out two </w:t>
+      </w:r>
+      <w:r>
+        <w:t>accuracies</w:t>
+      </w:r>
+      <w:r>
+        <w:t xml:space="preserve"> score one for the model on the training set i.e. </w:t>
+      </w:r>
+      <w:proofErr w:type="spellStart"/>
+      <w:r>
+        <w:t>X_train</w:t>
+      </w:r>
+      <w:proofErr w:type="spellEnd"/>
+      <w:r>
+        <w:t xml:space="preserve">, </w:t>
+      </w:r>
+      <w:proofErr w:type="spellStart"/>
+      <w:r>
+        <w:t>y_train</w:t>
+      </w:r>
+      <w:proofErr w:type="spellEnd"/>
+      <w:r>
+        <w:t xml:space="preserve"> and the</w:t>
+      </w:r>
+      <w:r>
+        <w:t xml:space="preserve"> </w:t>
+      </w:r>
+      <w:r>
+        <w:t xml:space="preserve">other on the testing set i.e. </w:t>
+      </w:r>
+      <w:proofErr w:type="spellStart"/>
+      <w:r>
+        <w:t>X_test</w:t>
+      </w:r>
+      <w:proofErr w:type="spellEnd"/>
+      <w:r>
+        <w:t xml:space="preserve">, </w:t>
+      </w:r>
+      <w:proofErr w:type="spellStart"/>
+      <w:r>
+        <w:t>y_test</w:t>
+      </w:r>
+      <w:proofErr w:type="spellEnd"/>
+      <w:r>
+        <w:t>. Record both results in your written response.</w:t>
+      </w:r>
+    </w:p>
+    <w:p>
+      <w:pPr>
+        <w:pStyle w:val="ListParagraph"/>
+        <w:tabs>
+          <w:tab w:val="left" w:pos="972"/>
+        </w:tabs>
+      </w:pPr>
+    </w:p>
+    <w:p>
+      <w:pPr>
+        <w:pStyle w:val="ListParagraph"/>
+        <w:tabs>
+          <w:tab w:val="left" w:pos="972"/>
+        </w:tabs>
+      </w:pPr>
+      <w:r>
+        <w:drawing>
+          <wp:inline distT="0" distB="0" distL="0" distR="0" wp14:anchorId="6728A96D" wp14:editId="67295E6A">
+            <wp:extent cx="2457793" cy="514422"/>
+            <wp:effectExtent l="0" t="0" r="0" b="0"/>
+            <wp:docPr id="752959966" name="Picture 1" descr="A number on a blue background&#10;&#10;AI-generated content may be incorrect."/>
+            <wp:cNvGraphicFramePr>
+              <a:graphicFrameLocks xmlns:a="http://schemas.openxmlformats.org/drawingml/2006/main" noChangeAspect="1"/>
+            </wp:cNvGraphicFramePr>
+            <a:graphic xmlns:a="http://schemas.openxmlformats.org/drawingml/2006/main">
+              <a:graphicData uri="http://schemas.openxmlformats.org/drawingml/2006/picture">
+                <pic:pic xmlns:pic="http://schemas.openxmlformats.org/drawingml/2006/picture">
+                  <pic:nvPicPr>
+                    <pic:cNvPr id="752959966" name="Picture 1" descr="A number on a blue background&#10;&#10;AI-generated content may be incorrect."/>
+                    <pic:cNvPicPr/>
+                  </pic:nvPicPr>
+                  <pic:blipFill>
+                    <a:blip r:embed="rId8"/>
+                    <a:stretch>
+                      <a:fillRect/>
+                    </a:stretch>
+                  </pic:blipFill>
+                  <pic:spPr>
+                    <a:xfrm>
+                      <a:off x="0" y="0"/>
+                      <a:ext cx="2457793" cy="514422"/>
+                    </a:xfrm>
+                    <a:prstGeom prst="rect">
+                      <a:avLst/>
+                    </a:prstGeom>
+                  </pic:spPr>
+                </pic:pic>
+              </a:graphicData>
+            </a:graphic>
+          </wp:inline>
+        </w:drawing>
+      </w:r>
+    </w:p>
+    <w:p>
+      <w:pPr>
+        <w:pStyle w:val="ListParagraph"/>
+        <w:tabs>
+          <w:tab w:val="left" w:pos="972"/>
+        </w:tabs>
+      </w:pPr>
+      <w:r>
+        <w:t>The accuracy in this case is 95% mean that the SVM classifier is correctly predicted, it has a high accuracy and is well distinguishing between classes. This suggest the model is very effective</w:t>
+      </w:r>
+      <w:r>
+        <w:t>.</w:t>
+      </w:r>
+    </w:p>
+    <w:p>
+      <w:pPr>
+        <w:pStyle w:val="ListParagraph"/>
+        <w:tabs>
+          <w:tab w:val="left" w:pos="972"/>
+        </w:tabs>
+      </w:pPr>
+    </w:p>
+    <w:p>
+      <w:pPr>
+        <w:pStyle w:val="ListParagraph"/>
+        <w:numPr>
+          <w:ilvl w:val="0"/>
+          <w:numId w:val="1"/>
+        </w:numPr>
+        <w:tabs>
+          <w:tab w:val="left" w:pos="972"/>
+        </w:tabs>
+      </w:pPr>
+      <w:r>
+        <w:t>Generate the accuracy matrix. Record the results in your written response</w:t>
+      </w:r>
+      <w:r>
+        <w:t>.</w:t>
+      </w:r>
+    </w:p>
+    <w:p>
+      <w:pPr>
+        <w:pStyle w:val="ListParagraph"/>
+        <w:tabs>
+          <w:tab w:val="left" w:pos="972"/>
+        </w:tabs>
+      </w:pPr>
+      <w:r>
+        <w:drawing>
+          <wp:inline distT="0" distB="0" distL="0" distR="0" wp14:anchorId="0D5FC9C5" wp14:editId="6E9FC4B5">
+            <wp:extent cx="1571844" cy="819264"/>
+            <wp:effectExtent l="0" t="0" r="9525" b="0"/>
+            <wp:docPr id="346874897" name="Picture 1" descr="A screenshot of a computer&#10;&#10;AI-generated content may be incorrect."/>
+            <wp:cNvGraphicFramePr>
+              <a:graphicFrameLocks xmlns:a="http://schemas.openxmlformats.org/drawingml/2006/main" noChangeAspect="1"/>
+            </wp:cNvGraphicFramePr>
+            <a:graphic xmlns:a="http://schemas.openxmlformats.org/drawingml/2006/main">
+              <a:graphicData uri="http://schemas.openxmlformats.org/drawingml/2006/picture">
+                <pic:pic xmlns:pic="http://schemas.openxmlformats.org/drawingml/2006/picture">
+                  <pic:nvPicPr>
+                    <pic:cNvPr id="346874897" name="Picture 1" descr="A screenshot of a computer&#10;&#10;AI-generated content may be incorrect."/>
+                    <pic:cNvPicPr/>
+                  </pic:nvPicPr>
+                  <pic:blipFill>
+                    <a:blip r:embed="rId9"/>
+                    <a:stretch>
+                      <a:fillRect/>
+                    </a:stretch>
+                  </pic:blipFill>
+                  <pic:spPr>
+                    <a:xfrm>
+                      <a:off x="0" y="0"/>
+                      <a:ext cx="1571844" cy="819264"/>
+                    </a:xfrm>
+                    <a:prstGeom prst="rect">
+                      <a:avLst/>
+                    </a:prstGeom>
+                  </pic:spPr>
+                </pic:pic>
+              </a:graphicData>
+            </a:graphic>
+          </wp:inline>
+        </w:drawing>
+      </w:r>
+    </w:p>
+    <w:p>
+      <w:pPr>
+        <w:pStyle w:val="ListParagraph"/>
+        <w:tabs>
+          <w:tab w:val="left" w:pos="972"/>
+        </w:tabs>
+      </w:pPr>
+      <w:r>
+        <w:t>Well, the Matrix is structured as [[True Negative (TN) False Positive (FP)]</w:t>
+      </w:r>
+    </w:p>
+    <w:p>
+      <w:pPr>
+        <w:pStyle w:val="ListParagraph"/>
+        <w:tabs>
+          <w:tab w:val="left" w:pos="972"/>
+        </w:tabs>
+      </w:pPr>
+      <w:r>
+        <w:tab/>
+      </w:r>
+      <w:r>
+        <w:tab/>
+      </w:r>
+      <w:r>
+        <w:tab/>
+      </w:r>
+      <w:r>
+        <w:tab/>
+      </w:r>
+      <w:r>
+        <w:tab/>
+        <w:t xml:space="preserve">       [[False Negatives (FN) True Positives (TP)]</w:t>
+      </w:r>
+    </w:p>
+    <w:p>
+      <w:pPr>
+        <w:pStyle w:val="ListParagraph"/>
+        <w:tabs>
+          <w:tab w:val="left" w:pos="972"/>
+        </w:tabs>
+      </w:pPr>
+      <w:r>
+        <w:t>In my matrix the 85 represents that the model is correctly predicting the negative class, the 5 is incorrectly predicting the False Positive class, the 1 is incorrectly predicting the False Negative class, and finally the 491 is the number of True positives, the model is correctly predicting the Positive Class</w:t>
       </w:r>
     </w:p>
     <w:sectPr>

</xml_diff>

<commit_message>
make a second SVM this time using transformers
</commit_message>
<xml_diff>
--- a/written_responses.docx
+++ b/written_responses.docx
@@ -361,45 +361,13 @@
         </w:tabs>
       </w:pPr>
       <w:r>
-        <w:t xml:space="preserve">Print out two accuracies score one for the model on the training set i.e. </w:t>
-      </w:r>
-      <w:proofErr w:type="spellStart"/>
-      <w:r>
-        <w:t>X_train</w:t>
-      </w:r>
-      <w:proofErr w:type="spellEnd"/>
-      <w:r>
-        <w:t xml:space="preserve">, </w:t>
-      </w:r>
-      <w:proofErr w:type="spellStart"/>
-      <w:r>
-        <w:t>y_train</w:t>
-      </w:r>
-      <w:proofErr w:type="spellEnd"/>
-      <w:r>
-        <w:t xml:space="preserve"> and the</w:t>
+        <w:t>Print out two accuracies score one for the model on the training set i.e. X_train, y_train and the</w:t>
       </w:r>
       <w:r>
         <w:t xml:space="preserve"> </w:t>
       </w:r>
       <w:r>
-        <w:t xml:space="preserve">other on the testing set i.e. </w:t>
-      </w:r>
-      <w:proofErr w:type="spellStart"/>
-      <w:r>
-        <w:t>X_test</w:t>
-      </w:r>
-      <w:proofErr w:type="spellEnd"/>
-      <w:r>
-        <w:t xml:space="preserve">, </w:t>
-      </w:r>
-      <w:proofErr w:type="spellStart"/>
-      <w:r>
-        <w:t>y_test</w:t>
-      </w:r>
-      <w:proofErr w:type="spellEnd"/>
-      <w:r>
-        <w:t>. Record both results in your written response.</w:t>
+        <w:t>other on the testing set i.e. X_test, y_test. Record both results in your written response.</w:t>
       </w:r>
     </w:p>
     <w:p>
@@ -734,6 +702,414 @@
       <w:r>
         <w:t>The best kernel is the RBF and Poly, based on its confusion matrix, its performance metric and application requirements are what makes them suitable, The sigmoid kernel and Poly.</w:t>
       </w:r>
+    </w:p>
+    <w:p>
+      <w:pPr>
+        <w:pStyle w:val="ListParagraph"/>
+        <w:tabs>
+          <w:tab w:val="left" w:pos="972"/>
+        </w:tabs>
+      </w:pPr>
+    </w:p>
+    <w:p>
+      <w:pPr>
+        <w:pStyle w:val="ListParagraph"/>
+        <w:numPr>
+          <w:ilvl w:val="0"/>
+          <w:numId w:val="1"/>
+        </w:numPr>
+        <w:tabs>
+          <w:tab w:val="left" w:pos="972"/>
+        </w:tabs>
+      </w:pPr>
+      <w:r>
+        <w:t>Take a screenshot showing your num_pipe_firstname object and add it to your written report.</w:t>
+      </w:r>
+    </w:p>
+    <w:p>
+      <w:pPr>
+        <w:jc w:val="center"/>
+      </w:pPr>
+      <w:r>
+        <w:drawing>
+          <wp:inline distT="0" distB="0" distL="0" distR="0" wp14:anchorId="14FC23FA" wp14:editId="27FCD8FB">
+            <wp:extent cx="5115639" cy="571580"/>
+            <wp:effectExtent l="0" t="0" r="0" b="0"/>
+            <wp:docPr id="286395430" name="Picture 1"/>
+            <wp:cNvGraphicFramePr>
+              <a:graphicFrameLocks xmlns:a="http://schemas.openxmlformats.org/drawingml/2006/main" noChangeAspect="1"/>
+            </wp:cNvGraphicFramePr>
+            <a:graphic xmlns:a="http://schemas.openxmlformats.org/drawingml/2006/main">
+              <a:graphicData uri="http://schemas.openxmlformats.org/drawingml/2006/picture">
+                <pic:pic xmlns:pic="http://schemas.openxmlformats.org/drawingml/2006/picture">
+                  <pic:nvPicPr>
+                    <pic:cNvPr id="286395430" name=""/>
+                    <pic:cNvPicPr/>
+                  </pic:nvPicPr>
+                  <pic:blipFill>
+                    <a:blip r:embed="rId11"/>
+                    <a:stretch>
+                      <a:fillRect/>
+                    </a:stretch>
+                  </pic:blipFill>
+                  <pic:spPr>
+                    <a:xfrm>
+                      <a:off x="0" y="0"/>
+                      <a:ext cx="5115639" cy="571580"/>
+                    </a:xfrm>
+                    <a:prstGeom prst="rect">
+                      <a:avLst/>
+                    </a:prstGeom>
+                  </pic:spPr>
+                </pic:pic>
+              </a:graphicData>
+            </a:graphic>
+          </wp:inline>
+        </w:drawing>
+      </w:r>
+    </w:p>
+    <w:p>
+      <w:r>
+        <w:t>Representation of a machine learning preprocessing pipeline using scikit-learn’s pipeline.</w:t>
+      </w:r>
+    </w:p>
+    <w:p>
+      <w:pPr>
+        <w:pStyle w:val="ListParagraph"/>
+        <w:numPr>
+          <w:ilvl w:val="0"/>
+          <w:numId w:val="1"/>
+        </w:numPr>
+      </w:pPr>
+      <w:r>
+        <w:t>Take a screenshot showing your grid search parameter object and add it to your written report.</w:t>
+      </w:r>
+    </w:p>
+    <w:p>
+      <w:r>
+        <w:drawing>
+          <wp:inline distT="0" distB="0" distL="0" distR="0" wp14:anchorId="2E224CF2" wp14:editId="2CD1900D">
+            <wp:extent cx="5943600" cy="249555"/>
+            <wp:effectExtent l="0" t="0" r="0" b="0"/>
+            <wp:docPr id="1991600055" name="Picture 1"/>
+            <wp:cNvGraphicFramePr>
+              <a:graphicFrameLocks xmlns:a="http://schemas.openxmlformats.org/drawingml/2006/main" noChangeAspect="1"/>
+            </wp:cNvGraphicFramePr>
+            <a:graphic xmlns:a="http://schemas.openxmlformats.org/drawingml/2006/main">
+              <a:graphicData uri="http://schemas.openxmlformats.org/drawingml/2006/picture">
+                <pic:pic xmlns:pic="http://schemas.openxmlformats.org/drawingml/2006/picture">
+                  <pic:nvPicPr>
+                    <pic:cNvPr id="1991600055" name=""/>
+                    <pic:cNvPicPr/>
+                  </pic:nvPicPr>
+                  <pic:blipFill>
+                    <a:blip r:embed="rId12"/>
+                    <a:stretch>
+                      <a:fillRect/>
+                    </a:stretch>
+                  </pic:blipFill>
+                  <pic:spPr>
+                    <a:xfrm>
+                      <a:off x="0" y="0"/>
+                      <a:ext cx="5943600" cy="249555"/>
+                    </a:xfrm>
+                    <a:prstGeom prst="rect">
+                      <a:avLst/>
+                    </a:prstGeom>
+                  </pic:spPr>
+                </pic:pic>
+              </a:graphicData>
+            </a:graphic>
+          </wp:inline>
+        </w:drawing>
+      </w:r>
+    </w:p>
+    <w:p/>
+    <w:p>
+      <w:r>
+        <w:t>Fitting the training Data:</w:t>
+      </w:r>
+    </w:p>
+    <w:p>
+      <w:r>
+        <w:drawing>
+          <wp:inline distT="0" distB="0" distL="0" distR="0" wp14:anchorId="646C072A" wp14:editId="14F33CDD">
+            <wp:extent cx="3943350" cy="2828465"/>
+            <wp:effectExtent l="0" t="0" r="0" b="0"/>
+            <wp:docPr id="1018619576" name="Picture 1" descr="A screen shot of a computer code&#10;&#10;AI-generated content may be incorrect."/>
+            <wp:cNvGraphicFramePr>
+              <a:graphicFrameLocks xmlns:a="http://schemas.openxmlformats.org/drawingml/2006/main" noChangeAspect="1"/>
+            </wp:cNvGraphicFramePr>
+            <a:graphic xmlns:a="http://schemas.openxmlformats.org/drawingml/2006/main">
+              <a:graphicData uri="http://schemas.openxmlformats.org/drawingml/2006/picture">
+                <pic:pic xmlns:pic="http://schemas.openxmlformats.org/drawingml/2006/picture">
+                  <pic:nvPicPr>
+                    <pic:cNvPr id="1018619576" name="Picture 1" descr="A screen shot of a computer code&#10;&#10;AI-generated content may be incorrect."/>
+                    <pic:cNvPicPr/>
+                  </pic:nvPicPr>
+                  <pic:blipFill>
+                    <a:blip r:embed="rId13"/>
+                    <a:stretch>
+                      <a:fillRect/>
+                    </a:stretch>
+                  </pic:blipFill>
+                  <pic:spPr>
+                    <a:xfrm>
+                      <a:off x="0" y="0"/>
+                      <a:ext cx="3948096" cy="2831869"/>
+                    </a:xfrm>
+                    <a:prstGeom prst="rect">
+                      <a:avLst/>
+                    </a:prstGeom>
+                  </pic:spPr>
+                </pic:pic>
+              </a:graphicData>
+            </a:graphic>
+          </wp:inline>
+        </w:drawing>
+      </w:r>
+      <w:r>
+        <w:br w:type="page"/>
+      </w:r>
+    </w:p>
+    <w:p>
+      <w:pPr>
+        <w:pStyle w:val="ListParagraph"/>
+        <w:tabs>
+          <w:tab w:val="left" w:pos="972"/>
+        </w:tabs>
+      </w:pPr>
+      <w:r>
+        <w:lastRenderedPageBreak/>
+        <w:t xml:space="preserve">15. </w:t>
+      </w:r>
+      <w:r>
+        <w:t>Print out the best parameters and note it in your written response</w:t>
+      </w:r>
+    </w:p>
+    <w:p>
+      <w:pPr>
+        <w:pStyle w:val="ListParagraph"/>
+        <w:tabs>
+          <w:tab w:val="left" w:pos="972"/>
+        </w:tabs>
+      </w:pPr>
+      <w:r>
+        <w:drawing>
+          <wp:inline distT="0" distB="0" distL="0" distR="0" wp14:anchorId="6E425C57" wp14:editId="02DD6255">
+            <wp:extent cx="5896798" cy="371527"/>
+            <wp:effectExtent l="0" t="0" r="0" b="9525"/>
+            <wp:docPr id="1440820491" name="Picture 1"/>
+            <wp:cNvGraphicFramePr>
+              <a:graphicFrameLocks xmlns:a="http://schemas.openxmlformats.org/drawingml/2006/main" noChangeAspect="1"/>
+            </wp:cNvGraphicFramePr>
+            <a:graphic xmlns:a="http://schemas.openxmlformats.org/drawingml/2006/main">
+              <a:graphicData uri="http://schemas.openxmlformats.org/drawingml/2006/picture">
+                <pic:pic xmlns:pic="http://schemas.openxmlformats.org/drawingml/2006/picture">
+                  <pic:nvPicPr>
+                    <pic:cNvPr id="1440820491" name=""/>
+                    <pic:cNvPicPr/>
+                  </pic:nvPicPr>
+                  <pic:blipFill>
+                    <a:blip r:embed="rId14"/>
+                    <a:stretch>
+                      <a:fillRect/>
+                    </a:stretch>
+                  </pic:blipFill>
+                  <pic:spPr>
+                    <a:xfrm>
+                      <a:off x="0" y="0"/>
+                      <a:ext cx="5896798" cy="371527"/>
+                    </a:xfrm>
+                    <a:prstGeom prst="rect">
+                      <a:avLst/>
+                    </a:prstGeom>
+                  </pic:spPr>
+                </pic:pic>
+              </a:graphicData>
+            </a:graphic>
+          </wp:inline>
+        </w:drawing>
+      </w:r>
+    </w:p>
+    <w:p>
+      <w:pPr>
+        <w:pStyle w:val="ListParagraph"/>
+        <w:tabs>
+          <w:tab w:val="left" w:pos="972"/>
+        </w:tabs>
+      </w:pPr>
+      <w:r>
+        <w:t>This are the parameters used in the grid search, o find the best combinations of SVM for the model.</w:t>
+      </w:r>
+    </w:p>
+    <w:p>
+      <w:pPr>
+        <w:pStyle w:val="ListParagraph"/>
+        <w:tabs>
+          <w:tab w:val="left" w:pos="972"/>
+        </w:tabs>
+      </w:pPr>
+    </w:p>
+    <w:p>
+      <w:pPr>
+        <w:pStyle w:val="ListParagraph"/>
+        <w:tabs>
+          <w:tab w:val="left" w:pos="972"/>
+        </w:tabs>
+      </w:pPr>
+      <w:r>
+        <w:t xml:space="preserve">16. </w:t>
+      </w:r>
+      <w:r>
+        <w:t>Printout the best estimator and note it in your written response</w:t>
+      </w:r>
+    </w:p>
+    <w:p>
+      <w:pPr>
+        <w:pStyle w:val="ListParagraph"/>
+        <w:tabs>
+          <w:tab w:val="left" w:pos="972"/>
+        </w:tabs>
+      </w:pPr>
+      <w:r>
+        <w:drawing>
+          <wp:inline distT="0" distB="0" distL="0" distR="0" wp14:anchorId="46EE44A3" wp14:editId="433657F4">
+            <wp:extent cx="5943600" cy="1228725"/>
+            <wp:effectExtent l="0" t="0" r="0" b="9525"/>
+            <wp:docPr id="979626293" name="Picture 1" descr="A computer code on a dark background&#10;&#10;AI-generated content may be incorrect."/>
+            <wp:cNvGraphicFramePr>
+              <a:graphicFrameLocks xmlns:a="http://schemas.openxmlformats.org/drawingml/2006/main" noChangeAspect="1"/>
+            </wp:cNvGraphicFramePr>
+            <a:graphic xmlns:a="http://schemas.openxmlformats.org/drawingml/2006/main">
+              <a:graphicData uri="http://schemas.openxmlformats.org/drawingml/2006/picture">
+                <pic:pic xmlns:pic="http://schemas.openxmlformats.org/drawingml/2006/picture">
+                  <pic:nvPicPr>
+                    <pic:cNvPr id="979626293" name="Picture 1" descr="A computer code on a dark background&#10;&#10;AI-generated content may be incorrect."/>
+                    <pic:cNvPicPr/>
+                  </pic:nvPicPr>
+                  <pic:blipFill>
+                    <a:blip r:embed="rId15"/>
+                    <a:stretch>
+                      <a:fillRect/>
+                    </a:stretch>
+                  </pic:blipFill>
+                  <pic:spPr>
+                    <a:xfrm>
+                      <a:off x="0" y="0"/>
+                      <a:ext cx="5943600" cy="1228725"/>
+                    </a:xfrm>
+                    <a:prstGeom prst="rect">
+                      <a:avLst/>
+                    </a:prstGeom>
+                  </pic:spPr>
+                </pic:pic>
+              </a:graphicData>
+            </a:graphic>
+          </wp:inline>
+        </w:drawing>
+      </w:r>
+    </w:p>
+    <w:p>
+      <w:pPr>
+        <w:pStyle w:val="ListParagraph"/>
+        <w:tabs>
+          <w:tab w:val="left" w:pos="972"/>
+        </w:tabs>
+      </w:pPr>
+      <w:r>
+        <w:t>This is the best estimator, is a pipeline that includes all the preprocessing data steps and a SVM classifier.</w:t>
+      </w:r>
+    </w:p>
+    <w:p>
+      <w:pPr>
+        <w:pStyle w:val="ListParagraph"/>
+        <w:tabs>
+          <w:tab w:val="left" w:pos="972"/>
+        </w:tabs>
+      </w:pPr>
+    </w:p>
+    <w:p>
+      <w:pPr>
+        <w:pStyle w:val="ListParagraph"/>
+        <w:tabs>
+          <w:tab w:val="left" w:pos="972"/>
+        </w:tabs>
+      </w:pPr>
+      <w:r>
+        <w:t xml:space="preserve">17. </w:t>
+      </w:r>
+      <w:r>
+        <w:t>Fit the training data to the best model. Printout the accuracy score and note it in your written</w:t>
+      </w:r>
+      <w:r>
+        <w:br/>
+        <w:t>response</w:t>
+      </w:r>
+    </w:p>
+    <w:p>
+      <w:pPr>
+        <w:pStyle w:val="ListParagraph"/>
+        <w:tabs>
+          <w:tab w:val="left" w:pos="972"/>
+        </w:tabs>
+      </w:pPr>
+      <w:r>
+        <w:drawing>
+          <wp:inline distT="0" distB="0" distL="0" distR="0" wp14:anchorId="7BE179EF" wp14:editId="3A5E0130">
+            <wp:extent cx="1629002" cy="600159"/>
+            <wp:effectExtent l="0" t="0" r="0" b="9525"/>
+            <wp:docPr id="289952681" name="Picture 1" descr="A close up of a blue background&#10;&#10;AI-generated content may be incorrect."/>
+            <wp:cNvGraphicFramePr>
+              <a:graphicFrameLocks xmlns:a="http://schemas.openxmlformats.org/drawingml/2006/main" noChangeAspect="1"/>
+            </wp:cNvGraphicFramePr>
+            <a:graphic xmlns:a="http://schemas.openxmlformats.org/drawingml/2006/main">
+              <a:graphicData uri="http://schemas.openxmlformats.org/drawingml/2006/picture">
+                <pic:pic xmlns:pic="http://schemas.openxmlformats.org/drawingml/2006/picture">
+                  <pic:nvPicPr>
+                    <pic:cNvPr id="289952681" name="Picture 1" descr="A close up of a blue background&#10;&#10;AI-generated content may be incorrect."/>
+                    <pic:cNvPicPr/>
+                  </pic:nvPicPr>
+                  <pic:blipFill>
+                    <a:blip r:embed="rId16"/>
+                    <a:stretch>
+                      <a:fillRect/>
+                    </a:stretch>
+                  </pic:blipFill>
+                  <pic:spPr>
+                    <a:xfrm>
+                      <a:off x="0" y="0"/>
+                      <a:ext cx="1629002" cy="600159"/>
+                    </a:xfrm>
+                    <a:prstGeom prst="rect">
+                      <a:avLst/>
+                    </a:prstGeom>
+                  </pic:spPr>
+                </pic:pic>
+              </a:graphicData>
+            </a:graphic>
+          </wp:inline>
+        </w:drawing>
+      </w:r>
+    </w:p>
+    <w:p>
+      <w:pPr>
+        <w:pStyle w:val="ListParagraph"/>
+        <w:tabs>
+          <w:tab w:val="left" w:pos="972"/>
+        </w:tabs>
+      </w:pPr>
+      <w:r>
+        <w:t>The accuracy score of the best_model is 95% this indicates that this model is very optimal and perform very well on the test data, so 95% of the predictions made by the model are correct.</w:t>
+      </w:r>
+    </w:p>
+    <w:p>
+      <w:pPr>
+        <w:pStyle w:val="ListParagraph"/>
+        <w:tabs>
+          <w:tab w:val="left" w:pos="972"/>
+        </w:tabs>
+      </w:pPr>
     </w:p>
     <w:sectPr>
       <w:pgSz w:w="12240" w:h="15840"/>

</xml_diff>